<commit_message>
mastered the master branch
</commit_message>
<xml_diff>
--- a/Server/Template.docx
+++ b/Server/Template.docx
@@ -3,7 +3,38 @@
 <w:document xmlns:wpc="http://schemas.microsoft.com/office/word/2010/wordprocessingCanvas" xmlns:mc="http://schemas.openxmlformats.org/markup-compatibility/2006" xmlns:o="urn:schemas-microsoft-com:office:office" xmlns:r="http://schemas.openxmlformats.org/officeDocument/2006/relationships" xmlns:m="http://schemas.openxmlformats.org/officeDocument/2006/math" xmlns:v="urn:schemas-microsoft-com:vml" xmlns:wp14="http://schemas.microsoft.com/office/word/2010/wordprocessingDrawing" xmlns:wp="http://schemas.openxmlformats.org/drawingml/2006/wordprocessingDrawing" xmlns:w10="urn:schemas-microsoft-com:office:word" xmlns:w="http://schemas.openxmlformats.org/wordprocessingml/2006/main" xmlns:w14="http://schemas.microsoft.com/office/word/2010/wordml" xmlns:wpg="http://schemas.microsoft.com/office/word/2010/wordprocessingGroup" xmlns:wpi="http://schemas.microsoft.com/office/word/2010/wordprocessingInk" xmlns:wne="http://schemas.microsoft.com/office/word/2006/wordml" xmlns:wps="http://schemas.microsoft.com/office/word/2010/wordprocessingShape" mc:Ignorable="w14 wp14">
   <w:body>
     <w:p/>
-    <w:p/>
+    <w:p>
+      <w:r>
+        <w:rPr>
+          <w:noProof/>
+          <w:lang w:eastAsia="de-DE"/>
+        </w:rPr>
+        <w:pict>
+          <v:shapetype id="_x0000_t75" coordsize="21600,21600" o:spt="75" o:preferrelative="t" path="m@4@5l@4@11@9@11@9@5xe" filled="f" stroked="f">
+            <v:stroke joinstyle="miter"/>
+            <v:formulas>
+              <v:f eqn="if lineDrawn pixelLineWidth 0"/>
+              <v:f eqn="sum @0 1 0"/>
+              <v:f eqn="sum 0 0 @1"/>
+              <v:f eqn="prod @2 1 2"/>
+              <v:f eqn="prod @3 21600 pixelWidth"/>
+              <v:f eqn="prod @3 21600 pixelHeight"/>
+              <v:f eqn="sum @0 0 1"/>
+              <v:f eqn="prod @6 1 2"/>
+              <v:f eqn="prod @7 21600 pixelWidth"/>
+              <v:f eqn="sum @8 21600 0"/>
+              <v:f eqn="prod @7 21600 pixelHeight"/>
+              <v:f eqn="sum @10 21600 0"/>
+            </v:formulas>
+            <v:path o:extrusionok="f" gradientshapeok="t" o:connecttype="rect"/>
+            <o:lock v:ext="edit" aspectratio="t"/>
+          </v:shapetype>
+          <v:shape id="_x0000_s1027" type="#_x0000_t75" style="position:absolute;margin-left:306.3pt;margin-top:14.25pt;width:154.5pt;height:61.35pt;z-index:251661312">
+            <v:imagedata r:id="rId10" o:title=""/>
+          </v:shape>
+        </w:pict>
+      </w:r>
+    </w:p>
     <w:p/>
     <w:p>
       <w:r>
@@ -27,15 +58,15 @@
         <mc:AlternateContent>
           <mc:Choice Requires="wps">
             <w:drawing>
-              <wp:anchor distT="0" distB="0" distL="114300" distR="114300" simplePos="0" relativeHeight="251660288" behindDoc="1" locked="0" layoutInCell="1" allowOverlap="1" wp14:anchorId="684AA20E" wp14:editId="1237D804">
+              <wp:anchor distT="0" distB="0" distL="114300" distR="114300" simplePos="0" relativeHeight="251660288" behindDoc="1" locked="0" layoutInCell="1" allowOverlap="1" wp14:anchorId="63737DF2" wp14:editId="60B39AE8">
                 <wp:simplePos x="0" y="0"/>
                 <wp:positionH relativeFrom="column">
-                  <wp:posOffset>3648075</wp:posOffset>
+                  <wp:posOffset>3648074</wp:posOffset>
                 </wp:positionH>
                 <wp:positionV relativeFrom="paragraph">
                   <wp:posOffset>156210</wp:posOffset>
                 </wp:positionV>
-                <wp:extent cx="2552700" cy="2095500"/>
+                <wp:extent cx="2943225" cy="2095500"/>
                 <wp:effectExtent l="0" t="0" r="0" b="0"/>
                 <wp:wrapNone/>
                 <wp:docPr id="5" name="Text Box 23"/>
@@ -51,7 +82,7 @@
                       <wps:spPr bwMode="auto">
                         <a:xfrm>
                           <a:off x="0" y="0"/>
-                          <a:ext cx="2552700" cy="2095500"/>
+                          <a:ext cx="2943225" cy="2095500"/>
                         </a:xfrm>
                         <a:prstGeom prst="rect">
                           <a:avLst/>
@@ -236,6 +267,8 @@
                               </w:rPr>
                               <w:t>Auftragsnummer:</w:t>
                             </w:r>
+                            <w:bookmarkStart w:id="2" w:name="auftragsnr"/>
+                            <w:bookmarkEnd w:id="2"/>
                             <w:r>
                               <w:rPr>
                                 <w:rFonts w:ascii="Arial" w:eastAsia="Times New Roman" w:hAnsi="Arial"/>
@@ -245,8 +278,6 @@
                               </w:rPr>
                               <w:tab/>
                             </w:r>
-                            <w:bookmarkStart w:id="2" w:name="auftragsnr"/>
-                            <w:bookmarkEnd w:id="2"/>
                             <w:r>
                               <w:rPr>
                                 <w:rFonts w:ascii="Arial" w:eastAsia="Times New Roman" w:hAnsi="Arial"/>
@@ -255,15 +286,6 @@
                                 <w:szCs w:val="18"/>
                               </w:rPr>
                               <w:t>[[auftragsnr]]</w:t>
-                            </w:r>
-                            <w:r>
-                              <w:rPr>
-                                <w:rFonts w:ascii="Arial" w:eastAsia="Times New Roman" w:hAnsi="Arial"/>
-                                <w:bCs/>
-                                <w:sz w:val="18"/>
-                                <w:szCs w:val="18"/>
-                              </w:rPr>
-                              <w:tab/>
                             </w:r>
                             <w:r>
                               <w:rPr>
@@ -613,7 +635,7 @@
                 <v:stroke joinstyle="miter"/>
                 <v:path gradientshapeok="t" o:connecttype="rect"/>
               </v:shapetype>
-              <v:shape id="Text Box 23" o:spid="_x0000_s1026" type="#_x0000_t202" style="position:absolute;margin-left:287.25pt;margin-top:12.3pt;width:201pt;height:165pt;z-index:-251656192;visibility:visible;mso-wrap-style:square;mso-width-percent:0;mso-height-percent:0;mso-wrap-distance-left:9pt;mso-wrap-distance-top:0;mso-wrap-distance-right:9pt;mso-wrap-distance-bottom:0;mso-position-horizontal:absolute;mso-position-horizontal-relative:text;mso-position-vertical:absolute;mso-position-vertical-relative:text;mso-width-percent:0;mso-height-percent:0;mso-width-relative:page;mso-height-relative:page;v-text-anchor:top" o:gfxdata="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" filled="f" stroked="f" strokecolor="blue">
+              <v:shape id="Text Box 23" o:spid="_x0000_s1026" type="#_x0000_t202" style="position:absolute;margin-left:287.25pt;margin-top:12.3pt;width:231.75pt;height:165pt;z-index:-251656192;visibility:visible;mso-wrap-style:square;mso-width-percent:0;mso-height-percent:0;mso-wrap-distance-left:9pt;mso-wrap-distance-top:0;mso-wrap-distance-right:9pt;mso-wrap-distance-bottom:0;mso-position-horizontal:absolute;mso-position-horizontal-relative:text;mso-position-vertical:absolute;mso-position-vertical-relative:text;mso-width-percent:0;mso-height-percent:0;mso-width-relative:page;mso-height-relative:page;v-text-anchor:top" o:gfxdata="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" filled="f" stroked="f" strokecolor="blue">
                 <v:textbox>
                   <w:txbxContent>
                     <w:p>
@@ -667,27 +689,7 @@
                           <w:sz w:val="18"/>
                           <w:szCs w:val="18"/>
                         </w:rPr>
-                        <w:t>[[</w:t>
-                      </w:r>
-                      <w:proofErr w:type="spellStart"/>
-                      <w:r>
-                        <w:rPr>
-                          <w:rFonts w:ascii="Arial" w:eastAsia="Times New Roman" w:hAnsi="Arial"/>
-                          <w:bCs/>
-                          <w:sz w:val="18"/>
-                          <w:szCs w:val="18"/>
-                        </w:rPr>
-                        <w:t>rechnungsnr</w:t>
-                      </w:r>
-                      <w:proofErr w:type="spellEnd"/>
-                      <w:r>
-                        <w:rPr>
-                          <w:rFonts w:ascii="Arial" w:eastAsia="Times New Roman" w:hAnsi="Arial"/>
-                          <w:bCs/>
-                          <w:sz w:val="18"/>
-                          <w:szCs w:val="18"/>
-                        </w:rPr>
-                        <w:t>]]</w:t>
+                        <w:t>[[rechnungsnr]]</w:t>
                       </w:r>
                     </w:p>
                     <w:p>
@@ -733,27 +735,7 @@
                           <w:sz w:val="18"/>
                           <w:szCs w:val="18"/>
                         </w:rPr>
-                        <w:t>[[</w:t>
-                      </w:r>
-                      <w:proofErr w:type="spellStart"/>
-                      <w:r>
-                        <w:rPr>
-                          <w:rFonts w:ascii="Arial" w:eastAsia="Times New Roman" w:hAnsi="Arial"/>
-                          <w:bCs/>
-                          <w:sz w:val="18"/>
-                          <w:szCs w:val="18"/>
-                        </w:rPr>
-                        <w:t>rechnungsdatum</w:t>
-                      </w:r>
-                      <w:proofErr w:type="spellEnd"/>
-                      <w:r>
-                        <w:rPr>
-                          <w:rFonts w:ascii="Arial" w:eastAsia="Times New Roman" w:hAnsi="Arial"/>
-                          <w:bCs/>
-                          <w:sz w:val="18"/>
-                          <w:szCs w:val="18"/>
-                        </w:rPr>
-                        <w:t>]]</w:t>
+                        <w:t>[[rechnungsdatum]]</w:t>
                       </w:r>
                       <w:r>
                         <w:rPr>
@@ -810,6 +792,8 @@
                         </w:rPr>
                         <w:t>Auftragsnummer:</w:t>
                       </w:r>
+                      <w:bookmarkStart w:id="7" w:name="auftragsnr"/>
+                      <w:bookmarkEnd w:id="7"/>
                       <w:r>
                         <w:rPr>
                           <w:rFonts w:ascii="Arial" w:eastAsia="Times New Roman" w:hAnsi="Arial"/>
@@ -819,8 +803,6 @@
                         </w:rPr>
                         <w:tab/>
                       </w:r>
-                      <w:bookmarkStart w:id="7" w:name="auftragsnr"/>
-                      <w:bookmarkEnd w:id="7"/>
                       <w:r>
                         <w:rPr>
                           <w:rFonts w:ascii="Arial" w:eastAsia="Times New Roman" w:hAnsi="Arial"/>
@@ -828,36 +810,7 @@
                           <w:sz w:val="18"/>
                           <w:szCs w:val="18"/>
                         </w:rPr>
-                        <w:t>[[</w:t>
-                      </w:r>
-                      <w:proofErr w:type="spellStart"/>
-                      <w:r>
-                        <w:rPr>
-                          <w:rFonts w:ascii="Arial" w:eastAsia="Times New Roman" w:hAnsi="Arial"/>
-                          <w:bCs/>
-                          <w:sz w:val="18"/>
-                          <w:szCs w:val="18"/>
-                        </w:rPr>
-                        <w:t>auftragsnr</w:t>
-                      </w:r>
-                      <w:proofErr w:type="spellEnd"/>
-                      <w:r>
-                        <w:rPr>
-                          <w:rFonts w:ascii="Arial" w:eastAsia="Times New Roman" w:hAnsi="Arial"/>
-                          <w:bCs/>
-                          <w:sz w:val="18"/>
-                          <w:szCs w:val="18"/>
-                        </w:rPr>
-                        <w:t>]]</w:t>
-                      </w:r>
-                      <w:r>
-                        <w:rPr>
-                          <w:rFonts w:ascii="Arial" w:eastAsia="Times New Roman" w:hAnsi="Arial"/>
-                          <w:bCs/>
-                          <w:sz w:val="18"/>
-                          <w:szCs w:val="18"/>
-                        </w:rPr>
-                        <w:tab/>
+                        <w:t>[[auftragsnr]]</w:t>
                       </w:r>
                       <w:r>
                         <w:rPr>
@@ -976,27 +929,7 @@
                           <w:sz w:val="18"/>
                           <w:szCs w:val="18"/>
                         </w:rPr>
-                        <w:t>[[</w:t>
-                      </w:r>
-                      <w:proofErr w:type="spellStart"/>
-                      <w:r>
-                        <w:rPr>
-                          <w:rFonts w:ascii="Arial" w:eastAsia="Times New Roman" w:hAnsi="Arial"/>
-                          <w:bCs/>
-                          <w:sz w:val="18"/>
-                          <w:szCs w:val="18"/>
-                        </w:rPr>
-                        <w:t>lieferscheinnr</w:t>
-                      </w:r>
-                      <w:proofErr w:type="spellEnd"/>
-                      <w:r>
-                        <w:rPr>
-                          <w:rFonts w:ascii="Arial" w:eastAsia="Times New Roman" w:hAnsi="Arial"/>
-                          <w:bCs/>
-                          <w:sz w:val="18"/>
-                          <w:szCs w:val="18"/>
-                        </w:rPr>
-                        <w:t>]]</w:t>
+                        <w:t>[[lieferscheinnr]]</w:t>
                       </w:r>
                       <w:r>
                         <w:rPr>
@@ -1050,27 +983,7 @@
                           <w:sz w:val="18"/>
                           <w:szCs w:val="18"/>
                         </w:rPr>
-                        <w:t>[[</w:t>
-                      </w:r>
-                      <w:proofErr w:type="spellStart"/>
-                      <w:r>
-                        <w:rPr>
-                          <w:rFonts w:ascii="Arial" w:eastAsia="Times New Roman" w:hAnsi="Arial"/>
-                          <w:bCs/>
-                          <w:sz w:val="18"/>
-                          <w:szCs w:val="18"/>
-                        </w:rPr>
-                        <w:t>lieferdatum</w:t>
-                      </w:r>
-                      <w:proofErr w:type="spellEnd"/>
-                      <w:r>
-                        <w:rPr>
-                          <w:rFonts w:ascii="Arial" w:eastAsia="Times New Roman" w:hAnsi="Arial"/>
-                          <w:bCs/>
-                          <w:sz w:val="18"/>
-                          <w:szCs w:val="18"/>
-                        </w:rPr>
-                        <w:t>]]</w:t>
+                        <w:t>[[lieferdatum]]</w:t>
                       </w:r>
                     </w:p>
                     <w:p>
@@ -1233,38 +1146,8 @@
       </w:r>
     </w:p>
     <w:p>
-      <w:r>
-        <w:rPr>
-          <w:noProof/>
-          <w:lang w:eastAsia="de-DE"/>
-        </w:rPr>
-        <w:pict>
-          <v:shapetype id="_x0000_t75" coordsize="21600,21600" o:spt="75" o:preferrelative="t" path="m@4@5l@4@11@9@11@9@5xe" filled="f" stroked="f">
-            <v:stroke joinstyle="miter"/>
-            <v:formulas>
-              <v:f eqn="if lineDrawn pixelLineWidth 0"/>
-              <v:f eqn="sum @0 1 0"/>
-              <v:f eqn="sum 0 0 @1"/>
-              <v:f eqn="prod @2 1 2"/>
-              <v:f eqn="prod @3 21600 pixelWidth"/>
-              <v:f eqn="prod @3 21600 pixelHeight"/>
-              <v:f eqn="sum @0 0 1"/>
-              <v:f eqn="prod @6 1 2"/>
-              <v:f eqn="prod @7 21600 pixelWidth"/>
-              <v:f eqn="sum @8 21600 0"/>
-              <v:f eqn="prod @7 21600 pixelHeight"/>
-              <v:f eqn="sum @10 21600 0"/>
-            </v:formulas>
-            <v:path o:extrusionok="f" gradientshapeok="t" o:connecttype="rect"/>
-            <o:lock v:ext="edit" aspectratio="t"/>
-          </v:shapetype>
-          <v:shape id="_x0000_s1026" type="#_x0000_t75" style="position:absolute;margin-left:306.3pt;margin-top:-77.65pt;width:154.5pt;height:61.35pt;z-index:251658240" wrapcoords="-71 0 -71 21421 21600 21421 21600 0 -71 0">
-            <v:imagedata r:id="rId10" o:title=""/>
-            <w10:wrap type="tight"/>
-          </v:shape>
-          <o:OLEObject Type="Embed" ProgID="MSPhotoEd.3" ShapeID="_x0000_s1026" DrawAspect="Content" ObjectID="_1457772106" r:id="rId11"/>
-        </w:pict>
-      </w:r>
+      <w:bookmarkStart w:id="10" w:name="_GoBack"/>
+      <w:bookmarkEnd w:id="10"/>
     </w:p>
     <w:p>
       <w:r>
@@ -1314,8 +1197,6 @@
               </w:rPr>
               <w:t>[[adresse]]</w:t>
             </w:r>
-            <w:bookmarkStart w:id="5" w:name="_GoBack"/>
-            <w:bookmarkEnd w:id="5"/>
           </w:p>
         </w:tc>
       </w:tr>
@@ -1362,7 +1243,7 @@
                 <w:szCs w:val="17"/>
               </w:rPr>
             </w:pPr>
-            <w:bookmarkStart w:id="6" w:name="MapTableNoHeading"/>
+            <w:bookmarkStart w:id="11" w:name="MapTableNoHeading"/>
             <w:r>
               <w:rPr>
                 <w:rFonts w:ascii="Arial" w:hAnsi="Arial" w:cs="Arial"/>
@@ -1644,8 +1525,8 @@
                 <w:szCs w:val="17"/>
               </w:rPr>
             </w:pPr>
-            <w:bookmarkStart w:id="7" w:name="liste2"/>
-            <w:bookmarkEnd w:id="6"/>
+            <w:bookmarkStart w:id="12" w:name="liste2"/>
+            <w:bookmarkEnd w:id="11"/>
             <w:r>
               <w:rPr>
                 <w:rFonts w:ascii="Arial" w:hAnsi="Arial" w:cs="Arial"/>
@@ -1673,8 +1554,8 @@
                 <w:szCs w:val="18"/>
               </w:rPr>
             </w:pPr>
-            <w:bookmarkStart w:id="8" w:name="lieferkosten"/>
-            <w:bookmarkEnd w:id="8"/>
+            <w:bookmarkStart w:id="13" w:name="lieferkosten"/>
+            <w:bookmarkEnd w:id="13"/>
             <w:r>
               <w:rPr>
                 <w:rFonts w:ascii="Arial" w:hAnsi="Arial" w:cs="Arial"/>
@@ -1758,8 +1639,8 @@
               </w:rPr>
               <w:t xml:space="preserve"> </w:t>
             </w:r>
-            <w:bookmarkStart w:id="9" w:name="gesamtnetto"/>
-            <w:bookmarkEnd w:id="9"/>
+            <w:bookmarkStart w:id="14" w:name="gesamtnetto"/>
+            <w:bookmarkEnd w:id="14"/>
             <w:r>
               <w:rPr>
                 <w:rFonts w:ascii="Arial" w:hAnsi="Arial" w:cs="Arial"/>
@@ -1791,31 +1672,15 @@
                 <w:szCs w:val="18"/>
               </w:rPr>
             </w:pPr>
-            <w:bookmarkStart w:id="10" w:name="mehrwertsteuer"/>
-            <w:bookmarkEnd w:id="10"/>
+            <w:bookmarkStart w:id="15" w:name="mehrwertsteuer"/>
+            <w:bookmarkEnd w:id="15"/>
             <w:r>
               <w:rPr>
                 <w:rFonts w:ascii="Arial" w:hAnsi="Arial" w:cs="Arial"/>
                 <w:sz w:val="18"/>
                 <w:szCs w:val="18"/>
               </w:rPr>
-              <w:t>[[</w:t>
-            </w:r>
-            <w:r>
-              <w:rPr>
-                <w:rFonts w:ascii="Arial" w:hAnsi="Arial" w:cs="Arial"/>
-                <w:sz w:val="18"/>
-                <w:szCs w:val="18"/>
-              </w:rPr>
-              <w:t>mehrwertsteuer</w:t>
-            </w:r>
-            <w:r>
-              <w:rPr>
-                <w:rFonts w:ascii="Arial" w:hAnsi="Arial" w:cs="Arial"/>
-                <w:sz w:val="18"/>
-                <w:szCs w:val="18"/>
-              </w:rPr>
-              <w:t>]]</w:t>
+              <w:t>[[mehrwertsteuer]]</w:t>
             </w:r>
           </w:p>
         </w:tc>
@@ -1879,8 +1744,8 @@
                 <w:szCs w:val="18"/>
               </w:rPr>
             </w:pPr>
-            <w:bookmarkStart w:id="11" w:name="brutto"/>
-            <w:bookmarkEnd w:id="11"/>
+            <w:bookmarkStart w:id="16" w:name="brutto"/>
+            <w:bookmarkEnd w:id="16"/>
             <w:r>
               <w:rPr>
                 <w:rFonts w:ascii="Arial" w:hAnsi="Arial" w:cs="Arial"/>
@@ -1893,7 +1758,7 @@
           </w:p>
         </w:tc>
       </w:tr>
-      <w:bookmarkEnd w:id="7"/>
+      <w:bookmarkEnd w:id="12"/>
     </w:tbl>
     <w:p>
       <w:pPr>
@@ -1946,7 +1811,7 @@
         </w:rPr>
         <w:t xml:space="preserve">Die gelieferte Ware bleibt, gemäß unseren unter </w:t>
       </w:r>
-      <w:hyperlink r:id="rId12" w:history="1">
+      <w:hyperlink r:id="rId11" w:history="1">
         <w:r>
           <w:rPr>
             <w:rStyle w:val="Hyperlink"/>
@@ -2384,10 +2249,10 @@
     <w:p/>
     <w:p/>
     <w:sectPr>
-      <w:headerReference w:type="default" r:id="rId13"/>
-      <w:footerReference w:type="default" r:id="rId14"/>
-      <w:headerReference w:type="first" r:id="rId15"/>
-      <w:footerReference w:type="first" r:id="rId16"/>
+      <w:headerReference w:type="default" r:id="rId12"/>
+      <w:footerReference w:type="default" r:id="rId13"/>
+      <w:headerReference w:type="first" r:id="rId14"/>
+      <w:footerReference w:type="first" r:id="rId15"/>
       <w:pgSz w:w="11907" w:h="16839" w:code="9"/>
       <w:pgMar w:top="394" w:right="1050" w:bottom="1148" w:left="1050" w:header="142" w:footer="609" w:gutter="0"/>
       <w:cols w:space="720"/>
@@ -4371,6 +4236,12 @@
 </file>
 
 <file path=customXml/item1.xml><?xml version="1.0" encoding="utf-8"?>
+<mappings xmlns="http://schemas.microsoft.com/pics">
+  <picture/>
+</mappings>
+</file>
+
+<file path=customXml/item2.xml><?xml version="1.0" encoding="utf-8"?>
 <?mso-contentType ?>
 <FormTemplates xmlns="http://schemas.microsoft.com/sharepoint/v3/contenttype/forms">
   <Display>DocumentLibraryForm</Display>
@@ -4379,17 +4250,19 @@
 </FormTemplates>
 </file>
 
-<file path=customXml/item2.xml><?xml version="1.0" encoding="utf-8"?>
-<mappings xmlns="http://schemas.microsoft.com/pics">
-  <picture/>
-</mappings>
-</file>
-
 <file path=customXml/item3.xml><?xml version="1.0" encoding="utf-8"?>
 <b:Sources xmlns:b="http://schemas.openxmlformats.org/officeDocument/2006/bibliography" xmlns="http://schemas.openxmlformats.org/officeDocument/2006/bibliography" SelectedStyle="\APA.XSL" StyleName="APA"/>
 </file>
 
 <file path=customXml/itemProps1.xml><?xml version="1.0" encoding="utf-8"?>
+<ds:datastoreItem xmlns:ds="http://schemas.openxmlformats.org/officeDocument/2006/customXml" ds:itemID="{47E18979-C756-43FD-9D2A-15203E6A502A}">
+  <ds:schemaRefs>
+    <ds:schemaRef ds:uri="http://schemas.microsoft.com/pics"/>
+  </ds:schemaRefs>
+</ds:datastoreItem>
+</file>
+
+<file path=customXml/itemProps2.xml><?xml version="1.0" encoding="utf-8"?>
 <ds:datastoreItem xmlns:ds="http://schemas.openxmlformats.org/officeDocument/2006/customXml" ds:itemID="{CBB87D7D-49D6-40A8-A680-1E0D3A4F63C8}">
   <ds:schemaRefs>
     <ds:schemaRef ds:uri="http://schemas.microsoft.com/sharepoint/v3/contenttype/forms"/>
@@ -4397,16 +4270,8 @@
 </ds:datastoreItem>
 </file>
 
-<file path=customXml/itemProps2.xml><?xml version="1.0" encoding="utf-8"?>
-<ds:datastoreItem xmlns:ds="http://schemas.openxmlformats.org/officeDocument/2006/customXml" ds:itemID="{47E18979-C756-43FD-9D2A-15203E6A502A}">
-  <ds:schemaRefs>
-    <ds:schemaRef ds:uri="http://schemas.microsoft.com/pics"/>
-  </ds:schemaRefs>
-</ds:datastoreItem>
-</file>
-
 <file path=customXml/itemProps3.xml><?xml version="1.0" encoding="utf-8"?>
-<ds:datastoreItem xmlns:ds="http://schemas.openxmlformats.org/officeDocument/2006/customXml" ds:itemID="{F95B884C-738A-4BF6-95A0-DA48F81C914C}">
+<ds:datastoreItem xmlns:ds="http://schemas.openxmlformats.org/officeDocument/2006/customXml" ds:itemID="{214D261F-5417-4B7B-950E-CA12E7EE39BE}">
   <ds:schemaRefs>
     <ds:schemaRef ds:uri="http://schemas.openxmlformats.org/officeDocument/2006/bibliography"/>
   </ds:schemaRefs>

</xml_diff>